<commit_message>
ajout de la fonction "CommonLHSRep"
</commit_message>
<xml_diff>
--- a/Fichiers de travails/Notes de lecture.docx
+++ b/Fichiers de travails/Notes de lecture.docx
@@ -413,32 +413,15 @@
           <w:lang w:val="en-US"/>
         </w:rPr>
       </w:pPr>
-      <w:r>
-        <w:fldChar w:fldCharType="begin"/>
-      </w:r>
-      <w:r>
-        <w:rPr>
-          <w:lang w:val="en-US"/>
-        </w:rPr>
-        <w:instrText xml:space="preserve"> HYPERLINK "https://www.youtube.com/watch?v=dXoLmFDbq7E" </w:instrText>
-      </w:r>
-      <w:r>
-        <w:fldChar w:fldCharType="separate"/>
-      </w:r>
-      <w:r>
-        <w:rPr>
-          <w:rStyle w:val="Hyperlink"/>
-          <w:lang w:val="en-US"/>
-        </w:rPr>
-        <w:t>https://www.youtube.com/watch?v=dXoLmFDbq7E</w:t>
-      </w:r>
-      <w:r>
-        <w:rPr>
-          <w:rStyle w:val="Hyperlink"/>
-          <w:lang w:val="en-US"/>
-        </w:rPr>
-        <w:fldChar w:fldCharType="end"/>
-      </w:r>
+      <w:hyperlink r:id="rId5" w:history="1">
+        <w:r>
+          <w:rPr>
+            <w:rStyle w:val="Hyperlink"/>
+            <w:lang w:val="en-US"/>
+          </w:rPr>
+          <w:t>https://www.youtube.com/watch?v=dXoLmFDbq7E</w:t>
+        </w:r>
+      </w:hyperlink>
     </w:p>
     <w:p>
       <w:pPr>
@@ -1293,7 +1276,6 @@
           <w:lang w:val="fr-FR"/>
         </w:rPr>
       </w:pPr>
-      <w:bookmarkStart w:id="0" w:name="_GoBack"/>
       <w:r>
         <w:rPr>
           <w:strike/>
@@ -2417,6 +2399,7 @@
     </w:p>
     <w:p>
       <w:pPr>
+        <w:pStyle w:val="NoSpacing"/>
         <w:rPr>
           <w:strike/>
           <w:lang w:val="fr-FR"/>
@@ -2487,7 +2470,22 @@
         <w:t>. Cette DF est respectée si la valeur des attributs de Y est toujours identique.</w:t>
       </w:r>
     </w:p>
-    <w:bookmarkEnd w:id="0"/>
+    <w:p>
+      <w:pPr>
+        <w:pStyle w:val="NoSpacing"/>
+      </w:pPr>
+      <w:r>
+        <w:t>S |</w:t>
+      </w:r>
+      <w:proofErr w:type="gramStart"/>
+      <w:r>
+        <w:t>=  Δ</w:t>
+      </w:r>
+      <w:proofErr w:type="gramEnd"/>
+      <w:r>
+        <w:t> : la table S satisfait les dépendances de « delta ».</w:t>
+      </w:r>
+    </w:p>
     <w:p>
       <w:pPr>
         <w:pStyle w:val="Heading4"/>
@@ -2589,7 +2587,15 @@
         <w:rPr>
           <w:lang w:val="fr-FR"/>
         </w:rPr>
-        <w:t xml:space="preserve">distance entre les deux tables S et T. C’est la </w:t>
+        <w:t>distance entre le</w:t>
+      </w:r>
+      <w:bookmarkStart w:id="0" w:name="_GoBack"/>
+      <w:bookmarkEnd w:id="0"/>
+      <w:r>
+        <w:rPr>
+          <w:lang w:val="fr-FR"/>
+        </w:rPr>
+        <w:t xml:space="preserve">s deux tables S et T. C’est la </w:t>
       </w:r>
       <w:r>
         <w:rPr>
@@ -3701,6 +3707,7 @@
         <w:rPr>
           <w:lang w:val="fr-FR"/>
         </w:rPr>
+        <w:lastRenderedPageBreak/>
         <w:t>x</w:t>
       </w:r>
       <w:proofErr w:type="gramEnd"/>
@@ -3722,7 +3729,6 @@
         <w:rPr>
           <w:lang w:val="fr-FR"/>
         </w:rPr>
-        <w:lastRenderedPageBreak/>
         <w:t>y</w:t>
       </w:r>
       <w:proofErr w:type="gramEnd"/>
@@ -4449,6 +4455,11 @@
       </w:r>
     </w:p>
     <w:p>
+      <w:pPr>
+        <w:rPr>
+          <w:lang w:val="en-US"/>
+        </w:rPr>
+      </w:pPr>
       <w:r>
         <w:rPr>
           <w:rFonts w:ascii="LinLibertineI" w:eastAsia="LinLibertineI" w:hAnsi="LinLibertineT" w:cs="LinLibertineI" w:hint="eastAsia"/>
@@ -4459,10 +4470,18 @@
         <w:t>π</w:t>
       </w:r>
       <w:r>
+        <w:rPr>
+          <w:lang w:val="en-US"/>
+        </w:rPr>
         <w:t>: projection</w:t>
       </w:r>
     </w:p>
     <w:p>
+      <w:pPr>
+        <w:rPr>
+          <w:lang w:val="en-US"/>
+        </w:rPr>
+      </w:pPr>
       <w:r>
         <w:rPr>
           <w:rFonts w:ascii="LinLibertineI" w:eastAsia="LinLibertineI" w:hAnsi="LinLibertineT" w:cs="LinLibertineI" w:hint="eastAsia"/>
@@ -4473,28 +4492,68 @@
         <w:t>σ</w:t>
       </w:r>
       <w:r>
+        <w:rPr>
+          <w:lang w:val="en-US"/>
+        </w:rPr>
         <w:t>: selection</w:t>
       </w:r>
     </w:p>
     <w:p>
+      <w:pPr>
+        <w:rPr>
+          <w:lang w:val="en-US"/>
+        </w:rPr>
+      </w:pPr>
       <w:r>
         <w:rPr>
           <w:rFonts w:ascii="txsy" w:eastAsia="txsy" w:hAnsi="LinLibertineT" w:cs="txsy" w:hint="eastAsia"/>
           <w:sz w:val="18"/>
           <w:szCs w:val="18"/>
+          <w:lang w:val="en-US"/>
         </w:rPr>
         <w:t>∪</w:t>
       </w:r>
       <w:r>
+        <w:rPr>
+          <w:lang w:val="en-US"/>
+        </w:rPr>
         <w:t>: union</w:t>
       </w:r>
     </w:p>
     <w:p>
       <w:pPr>
         <w:pStyle w:val="Heading4"/>
-      </w:pPr>
-      <w:r>
-        <w:t xml:space="preserve">3.1 Algorithme : </w:t>
+        <w:rPr>
+          <w:lang w:val="en-US"/>
+        </w:rPr>
+      </w:pPr>
+      <w:r>
+        <w:rPr>
+          <w:lang w:val="en-US"/>
+        </w:rPr>
+        <w:t xml:space="preserve">3.1 </w:t>
+      </w:r>
+      <w:proofErr w:type="spellStart"/>
+      <w:proofErr w:type="gramStart"/>
+      <w:r>
+        <w:rPr>
+          <w:lang w:val="en-US"/>
+        </w:rPr>
+        <w:t>Algorithme</w:t>
+      </w:r>
+      <w:proofErr w:type="spellEnd"/>
+      <w:r>
+        <w:rPr>
+          <w:lang w:val="en-US"/>
+        </w:rPr>
+        <w:t> :</w:t>
+      </w:r>
+      <w:proofErr w:type="gramEnd"/>
+      <w:r>
+        <w:rPr>
+          <w:lang w:val="en-US"/>
+        </w:rPr>
+        <w:t xml:space="preserve"> </w:t>
       </w:r>
     </w:p>
     <w:p>

</xml_diff>